<commit_message>
add more detailed description
</commit_message>
<xml_diff>
--- a/zlk_doc/Vision文档 - new.docx
+++ b/zlk_doc/Vision文档 - new.docx
@@ -695,11 +695,6 @@
             <w:tcW w:w="4675" w:type="dxa"/>
           </w:tcPr>
           <w:p>
-            <w:pPr>
-              <w:rPr>
-                <w:rFonts w:hint="eastAsia"/>
-              </w:rPr>
-            </w:pPr>
             <w:r>
               <w:rPr>
                 <w:rFonts w:hint="eastAsia"/>
@@ -713,11 +708,6 @@
             <w:tcW w:w="4675" w:type="dxa"/>
           </w:tcPr>
           <w:p>
-            <w:pPr>
-              <w:rPr>
-                <w:rFonts w:hint="eastAsia"/>
-              </w:rPr>
-            </w:pPr>
             <w:r>
               <w:rPr>
                 <w:rFonts w:hint="eastAsia"/>
@@ -848,208 +838,339 @@
     <w:p>
       <w:pPr>
         <w:pStyle w:val="InfoBlue"/>
+        <w:rPr>
+          <w:rFonts w:ascii="宋体"/>
+          <w:i w:val="0"/>
+          <w:color w:val="auto"/>
+        </w:rPr>
       </w:pPr>
       <w:r>
         <w:tab/>
       </w:r>
       <w:r>
         <w:rPr>
-          <w:rFonts w:hint="eastAsia"/>
+          <w:rFonts w:ascii="宋体" w:hint="eastAsia"/>
+          <w:i w:val="0"/>
+          <w:color w:val="auto"/>
         </w:rPr>
         <w:t>市场上缺少轻量级的</w:t>
       </w:r>
       <w:r>
         <w:rPr>
-          <w:rFonts w:hint="eastAsia"/>
+          <w:rFonts w:ascii="宋体" w:hint="eastAsia"/>
+          <w:i w:val="0"/>
+          <w:color w:val="auto"/>
         </w:rPr>
         <w:t>编程式矢量绘图软件</w:t>
       </w:r>
       <w:r>
         <w:rPr>
-          <w:rFonts w:hint="eastAsia"/>
+          <w:rFonts w:ascii="宋体" w:hint="eastAsia"/>
+          <w:i w:val="0"/>
+          <w:color w:val="auto"/>
         </w:rPr>
         <w:t>。现有</w:t>
       </w:r>
       <w:r>
         <w:rPr>
-          <w:rFonts w:hint="eastAsia"/>
+          <w:rFonts w:ascii="宋体" w:hint="eastAsia"/>
+          <w:i w:val="0"/>
+          <w:color w:val="auto"/>
         </w:rPr>
         <w:t>的</w:t>
       </w:r>
       <w:r>
         <w:rPr>
-          <w:rFonts w:hint="eastAsia"/>
+          <w:rFonts w:ascii="宋体" w:hint="eastAsia"/>
+          <w:i w:val="0"/>
+          <w:color w:val="auto"/>
         </w:rPr>
         <w:t>画图软件</w:t>
       </w:r>
       <w:r>
         <w:rPr>
-          <w:rFonts w:hint="eastAsia"/>
+          <w:rFonts w:ascii="宋体" w:hint="eastAsia"/>
+          <w:i w:val="0"/>
+          <w:color w:val="auto"/>
         </w:rPr>
         <w:t>（如</w:t>
       </w:r>
       <w:r>
         <w:rPr>
-          <w:rFonts w:hint="eastAsia"/>
-        </w:rPr>
-        <w:t>window</w:t>
-      </w:r>
-      <w:r>
-        <w:rPr>
-          <w:rFonts w:hint="eastAsia"/>
-        </w:rPr>
-        <w:t>的图画</w:t>
-      </w:r>
-      <w:r>
-        <w:rPr>
-          <w:rFonts w:hint="eastAsia"/>
+          <w:rFonts w:ascii="宋体" w:hint="eastAsia"/>
+          <w:i w:val="0"/>
+          <w:color w:val="auto"/>
+        </w:rPr>
+        <w:t>window的图画</w:t>
+      </w:r>
+      <w:r>
+        <w:rPr>
+          <w:rFonts w:ascii="宋体" w:hint="eastAsia"/>
+          <w:i w:val="0"/>
+          <w:color w:val="auto"/>
         </w:rPr>
         <w:t>）</w:t>
       </w:r>
       <w:r>
         <w:rPr>
-          <w:rFonts w:hint="eastAsia"/>
-        </w:rPr>
-        <w:t>虽然支持轻量级画图，但不支持导出矢量图；</w:t>
-      </w:r>
-      <w:r>
-        <w:rPr>
-          <w:rFonts w:hint="eastAsia"/>
-        </w:rPr>
-        <w:t>Adobe</w:t>
-      </w:r>
-      <w:r>
+          <w:rFonts w:ascii="宋体" w:hint="eastAsia"/>
+          <w:i w:val="0"/>
+          <w:color w:val="auto"/>
+        </w:rPr>
+        <w:t>虽然支持轻量级画图，但不支持导出矢量图；Adobe</w:t>
+      </w:r>
+      <w:r>
+        <w:rPr>
+          <w:rFonts w:ascii="宋体"/>
+          <w:i w:val="0"/>
+          <w:color w:val="auto"/>
+        </w:rPr>
         <w:t xml:space="preserve"> </w:t>
       </w:r>
       <w:r>
         <w:rPr>
-          <w:rFonts w:hint="eastAsia"/>
-        </w:rPr>
-        <w:t>Illustrator</w:t>
-      </w:r>
-      <w:r>
-        <w:rPr>
-          <w:rFonts w:hint="eastAsia"/>
-        </w:rPr>
-        <w:t>作为专业的矢量图绘制软件，在只有简单矢量图绘制需求时，使用成本过高</w:t>
-      </w:r>
-      <w:r>
-        <w:rPr>
-          <w:rFonts w:hint="eastAsia"/>
-        </w:rPr>
-        <w:t>。</w:t>
-      </w:r>
-      <w:r>
-        <w:rPr>
-          <w:rFonts w:hint="eastAsia"/>
+          <w:rFonts w:ascii="宋体" w:hint="eastAsia"/>
+          <w:i w:val="0"/>
+          <w:color w:val="auto"/>
+        </w:rPr>
+        <w:t>Illustrator作为专业的矢量图绘制软件，在只有简单矢量图绘制需求时，使用成本过高</w:t>
+      </w:r>
+      <w:r>
+        <w:rPr>
+          <w:rFonts w:ascii="宋体" w:hint="eastAsia"/>
+          <w:i w:val="0"/>
+          <w:color w:val="auto"/>
+        </w:rPr>
+        <w:t>。MY</w:t>
+      </w:r>
+      <w:r>
+        <w:rPr>
+          <w:rFonts w:ascii="宋体"/>
+          <w:i w:val="0"/>
+          <w:color w:val="auto"/>
+        </w:rPr>
+        <w:t xml:space="preserve"> </w:t>
+      </w:r>
+      <w:r>
+        <w:rPr>
+          <w:rFonts w:ascii="宋体" w:hint="eastAsia"/>
+          <w:i w:val="0"/>
+          <w:color w:val="auto"/>
+        </w:rPr>
+        <w:t>PC</w:t>
+      </w:r>
+      <w:r>
+        <w:rPr>
+          <w:rFonts w:ascii="宋体"/>
+          <w:i w:val="0"/>
+          <w:color w:val="auto"/>
+        </w:rPr>
+        <w:t xml:space="preserve"> </w:t>
+      </w:r>
+      <w:r>
+        <w:rPr>
+          <w:rFonts w:ascii="宋体" w:hint="eastAsia"/>
+          <w:i w:val="0"/>
+          <w:color w:val="auto"/>
+        </w:rPr>
+        <w:t>LOGO</w:t>
+      </w:r>
+      <w:r>
+        <w:rPr>
+          <w:rFonts w:ascii="宋体" w:hint="eastAsia"/>
+          <w:i w:val="0"/>
+          <w:color w:val="auto"/>
+        </w:rPr>
+        <w:t>能精确地控制绘图路径、画笔属性，支持导出矢量图，支持组件模块化保存与导入，并且能够</w:t>
+      </w:r>
+      <w:r>
+        <w:rPr>
+          <w:rFonts w:ascii="宋体" w:hint="eastAsia"/>
+          <w:i w:val="0"/>
+          <w:color w:val="auto"/>
+        </w:rPr>
+        <w:t>在线多人协同绘图，让</w:t>
+      </w:r>
+      <w:r>
+        <w:rPr>
+          <w:rFonts w:ascii="宋体" w:hint="eastAsia"/>
+          <w:i w:val="0"/>
+          <w:color w:val="auto"/>
+        </w:rPr>
+        <w:t>绘图成为一件简单而精确</w:t>
+      </w:r>
+      <w:r>
+        <w:rPr>
+          <w:rFonts w:ascii="宋体" w:hint="eastAsia"/>
+          <w:i w:val="0"/>
+          <w:color w:val="auto"/>
+        </w:rPr>
+        <w:t>的事。</w:t>
+      </w:r>
+      <w:bookmarkStart w:id="8" w:name="_Toc498919240"/>
+    </w:p>
+    <w:p>
+      <w:pPr>
+        <w:pStyle w:val="InfoBlue"/>
+        <w:rPr>
+          <w:rFonts w:ascii="宋体"/>
+          <w:i w:val="0"/>
+          <w:color w:val="auto"/>
+        </w:rPr>
+      </w:pPr>
+      <w:r>
+        <w:rPr>
+          <w:rFonts w:ascii="宋体"/>
+          <w:i w:val="0"/>
+          <w:color w:val="auto"/>
+        </w:rPr>
+        <w:tab/>
+      </w:r>
+      <w:r>
+        <w:rPr>
+          <w:rFonts w:ascii="宋体" w:hint="eastAsia"/>
+          <w:i w:val="0"/>
+          <w:color w:val="auto"/>
+        </w:rPr>
+        <w:t>此外，由于画图</w:t>
+      </w:r>
+      <w:r>
+        <w:rPr>
+          <w:rFonts w:ascii="宋体"/>
+          <w:i w:val="0"/>
+          <w:color w:val="auto"/>
+        </w:rPr>
+        <w:t>语言</w:t>
+      </w:r>
+      <w:r>
+        <w:rPr>
+          <w:rFonts w:ascii="宋体" w:hint="eastAsia"/>
+          <w:i w:val="0"/>
+          <w:color w:val="auto"/>
+        </w:rPr>
+        <w:t>的语法</w:t>
+      </w:r>
+      <w:r>
+        <w:rPr>
+          <w:rFonts w:ascii="宋体"/>
+          <w:i w:val="0"/>
+          <w:color w:val="auto"/>
+        </w:rPr>
+        <w:t>较为简单，</w:t>
+      </w:r>
+      <w:r>
+        <w:rPr>
+          <w:rFonts w:ascii="宋体" w:hint="eastAsia"/>
+          <w:i w:val="0"/>
+          <w:color w:val="auto"/>
         </w:rPr>
         <w:t>MY</w:t>
       </w:r>
       <w:r>
+        <w:rPr>
+          <w:rFonts w:ascii="宋体"/>
+          <w:i w:val="0"/>
+          <w:color w:val="auto"/>
+        </w:rPr>
         <w:t xml:space="preserve"> </w:t>
       </w:r>
       <w:r>
         <w:rPr>
-          <w:rFonts w:hint="eastAsia"/>
+          <w:rFonts w:ascii="宋体" w:hint="eastAsia"/>
+          <w:i w:val="0"/>
+          <w:color w:val="auto"/>
         </w:rPr>
         <w:t>PC</w:t>
       </w:r>
       <w:r>
+        <w:rPr>
+          <w:rFonts w:ascii="宋体"/>
+          <w:i w:val="0"/>
+          <w:color w:val="auto"/>
+        </w:rPr>
         <w:t xml:space="preserve"> </w:t>
       </w:r>
       <w:r>
         <w:rPr>
-          <w:rFonts w:hint="eastAsia"/>
+          <w:rFonts w:ascii="宋体" w:hint="eastAsia"/>
+          <w:i w:val="0"/>
+          <w:color w:val="auto"/>
         </w:rPr>
         <w:t>LOGO</w:t>
       </w:r>
       <w:r>
         <w:rPr>
-          <w:rFonts w:hint="eastAsia"/>
-        </w:rPr>
-        <w:t>能精确地控制绘图路径、画笔属性，支持导出矢量图，支持组件模块化保存与导入，并且能够</w:t>
-      </w:r>
-      <w:r>
-        <w:rPr>
-          <w:rFonts w:hint="eastAsia"/>
-        </w:rPr>
-        <w:t>在线多人协同绘图，让</w:t>
-      </w:r>
-      <w:r>
-        <w:rPr>
-          <w:rFonts w:hint="eastAsia"/>
-        </w:rPr>
-        <w:t>绘图成为一件简单而精确</w:t>
-      </w:r>
-      <w:r>
-        <w:rPr>
-          <w:rFonts w:hint="eastAsia"/>
-        </w:rPr>
-        <w:t>的事。</w:t>
-      </w:r>
-    </w:p>
-    <w:p>
-      <w:pPr>
-        <w:pStyle w:val="InfoBlue"/>
-      </w:pPr>
-      <w:r>
-        <w:tab/>
-      </w:r>
-      <w:r>
-        <w:rPr>
-          <w:rFonts w:hint="eastAsia"/>
-        </w:rPr>
-        <w:t>此外，</w:t>
-      </w:r>
-      <w:r>
-        <w:rPr>
-          <w:rFonts w:hint="eastAsia"/>
-        </w:rPr>
-        <w:t>MY PC LOGO</w:t>
-      </w:r>
-      <w:r>
-        <w:rPr>
-          <w:rFonts w:hint="eastAsia"/>
-        </w:rPr>
-        <w:t>适合作为编程</w:t>
-      </w:r>
-      <w:r>
-        <w:rPr>
-          <w:rFonts w:hint="eastAsia"/>
-        </w:rPr>
-        <w:t>入门语言</w:t>
-      </w:r>
-      <w:r>
-        <w:rPr>
-          <w:rFonts w:hint="eastAsia"/>
-        </w:rPr>
-        <w:t>，</w:t>
-      </w:r>
-      <w:r>
-        <w:rPr>
-          <w:rFonts w:hint="eastAsia"/>
-        </w:rPr>
-        <w:t>学习者可以通过绘图的方式直观地感受编程的魅力。</w:t>
-      </w:r>
-    </w:p>
-    <w:p>
-      <w:pPr>
-        <w:pStyle w:val="2"/>
-        <w:numPr>
-          <w:ilvl w:val="1"/>
-          <w:numId w:val="1"/>
-        </w:numPr>
-        <w:ind w:left="720" w:hanging="720"/>
-      </w:pPr>
-      <w:bookmarkStart w:id="8" w:name="_Toc498919240"/>
-      <w:r>
-        <w:rPr>
-          <w:rFonts w:hint="eastAsia"/>
-        </w:rPr>
-        <w:lastRenderedPageBreak/>
-        <w:t>问题说明</w:t>
+          <w:rFonts w:ascii="宋体"/>
+          <w:i w:val="0"/>
+          <w:color w:val="auto"/>
+        </w:rPr>
+        <w:t>也</w:t>
+      </w:r>
+      <w:r>
+        <w:rPr>
+          <w:rFonts w:ascii="宋体" w:hint="eastAsia"/>
+          <w:i w:val="0"/>
+          <w:color w:val="auto"/>
+        </w:rPr>
+        <w:t>可以</w:t>
+      </w:r>
+      <w:r>
+        <w:rPr>
+          <w:rFonts w:ascii="宋体"/>
+          <w:i w:val="0"/>
+          <w:color w:val="auto"/>
+        </w:rPr>
+        <w:t>作为</w:t>
+      </w:r>
+      <w:r>
+        <w:rPr>
+          <w:rFonts w:ascii="宋体" w:hint="eastAsia"/>
+          <w:i w:val="0"/>
+          <w:color w:val="auto"/>
+        </w:rPr>
+        <w:t>青少年</w:t>
+      </w:r>
+      <w:r>
+        <w:rPr>
+          <w:rFonts w:ascii="宋体"/>
+          <w:i w:val="0"/>
+          <w:color w:val="auto"/>
+        </w:rPr>
+        <w:t>编程入门语言来使用。我们</w:t>
+      </w:r>
+      <w:r>
+        <w:rPr>
+          <w:rFonts w:ascii="宋体" w:hint="eastAsia"/>
+          <w:i w:val="0"/>
+          <w:color w:val="auto"/>
+        </w:rPr>
+        <w:t>将</w:t>
+      </w:r>
+      <w:r>
+        <w:rPr>
+          <w:rFonts w:ascii="宋体"/>
+          <w:i w:val="0"/>
+          <w:color w:val="auto"/>
+        </w:rPr>
+        <w:t>在文档、例子等部分采用简单、轻松的风格来编写，</w:t>
       </w:r>
       <w:bookmarkEnd w:id="8"/>
+      <w:r>
+        <w:rPr>
+          <w:rFonts w:ascii="宋体" w:hint="eastAsia"/>
+          <w:i w:val="0"/>
+          <w:color w:val="auto"/>
+        </w:rPr>
+        <w:t>使其对希望学习编程的用户也保持友好。</w:t>
+      </w:r>
+      <w:r>
+        <w:rPr>
+          <w:rFonts w:ascii="宋体"/>
+          <w:i w:val="0"/>
+          <w:color w:val="auto"/>
+        </w:rPr>
+        <w:t xml:space="preserve"> </w:t>
+      </w:r>
     </w:p>
     <w:tbl>
       <w:tblPr>
@@ -1084,6 +1205,7 @@
               <w:rPr>
                 <w:rFonts w:hint="eastAsia"/>
               </w:rPr>
+              <w:lastRenderedPageBreak/>
               <w:t>问题是</w:t>
             </w:r>
           </w:p>
@@ -1261,45 +1383,69 @@
           <w:p>
             <w:pPr>
               <w:pStyle w:val="InfoBlue"/>
-              <w:rPr>
-                <w:rFonts w:hint="eastAsia"/>
-              </w:rPr>
-            </w:pPr>
-            <w:r>
-              <w:rPr>
-                <w:rFonts w:hint="eastAsia"/>
-              </w:rPr>
-              <w:t>通过</w:t>
-            </w:r>
-            <w:r>
-              <w:rPr>
-                <w:rFonts w:hint="eastAsia"/>
-              </w:rPr>
-              <w:t>MY</w:t>
-            </w:r>
-            <w:r>
-              <w:t xml:space="preserve"> </w:t>
-            </w:r>
-            <w:r>
-              <w:rPr>
-                <w:rFonts w:hint="eastAsia"/>
-              </w:rPr>
-              <w:t>PC</w:t>
-            </w:r>
-            <w:r>
-              <w:t xml:space="preserve"> </w:t>
-            </w:r>
-            <w:r>
-              <w:rPr>
-                <w:rFonts w:hint="eastAsia"/>
-              </w:rPr>
-              <w:t>LOGO</w:t>
-            </w:r>
-            <w:r>
-              <w:rPr>
-                <w:rFonts w:hint="eastAsia"/>
-              </w:rPr>
-              <w:t>灵活、精确地绘制出矢量图</w:t>
+            </w:pPr>
+            <w:r>
+              <w:rPr>
+                <w:rFonts w:hint="eastAsia"/>
+              </w:rPr>
+              <w:t>1.</w:t>
+            </w:r>
+            <w:r>
+              <w:rPr>
+                <w:rFonts w:hint="eastAsia"/>
+              </w:rPr>
+              <w:t>用户可以通过编程精确地绘制矢量图组件</w:t>
+            </w:r>
+          </w:p>
+          <w:p>
+            <w:pPr>
+              <w:pStyle w:val="a9"/>
+              <w:ind w:left="0"/>
+            </w:pPr>
+            <w:r>
+              <w:rPr>
+                <w:rFonts w:hint="eastAsia"/>
+              </w:rPr>
+              <w:t>2.矢量图组件可以方便地保存、上传，实现复用</w:t>
+            </w:r>
+          </w:p>
+          <w:p>
+            <w:pPr>
+              <w:pStyle w:val="a9"/>
+              <w:ind w:left="0"/>
+            </w:pPr>
+            <w:r>
+              <w:rPr>
+                <w:rFonts w:hint="eastAsia"/>
+              </w:rPr>
+              <w:t>3.可以导出多种格式的作品</w:t>
+            </w:r>
+          </w:p>
+          <w:p>
+            <w:pPr>
+              <w:pStyle w:val="a9"/>
+              <w:ind w:left="0"/>
+            </w:pPr>
+            <w:r>
+              <w:rPr>
+                <w:rFonts w:hint="eastAsia"/>
+              </w:rPr>
+              <w:t>4.可以在云端多人协同绘图</w:t>
+            </w:r>
+          </w:p>
+          <w:p>
+            <w:pPr>
+              <w:pStyle w:val="a9"/>
+              <w:ind w:left="0"/>
+              <w:rPr>
+                <w:rFonts w:hint="eastAsia"/>
+              </w:rPr>
+            </w:pPr>
+            <w:r>
+              <w:rPr>
+                <w:rFonts w:hint="eastAsia"/>
+              </w:rPr>
+              <w:t>5.可以用来绘制风格丰富、美观的作品</w:t>
             </w:r>
           </w:p>
         </w:tc>
@@ -1528,13 +1674,84 @@
               <w:rPr>
                 <w:rFonts w:hint="eastAsia"/>
               </w:rPr>
-              <w:t>编程绘图，</w:t>
-            </w:r>
-            <w:r>
-              <w:rPr>
-                <w:rFonts w:hint="eastAsia"/>
-              </w:rPr>
-              <w:t>矢量图导出</w:t>
+              <w:t>1.</w:t>
+            </w:r>
+            <w:r>
+              <w:rPr>
+                <w:rFonts w:hint="eastAsia"/>
+              </w:rPr>
+              <w:t>编程绘图</w:t>
+            </w:r>
+          </w:p>
+          <w:p>
+            <w:pPr>
+              <w:pStyle w:val="a9"/>
+              <w:ind w:left="0"/>
+            </w:pPr>
+            <w:r>
+              <w:rPr>
+                <w:rFonts w:hint="eastAsia"/>
+              </w:rPr>
+              <w:t>2.</w:t>
+            </w:r>
+            <w:r>
+              <w:rPr>
+                <w:rFonts w:hint="eastAsia"/>
+              </w:rPr>
+              <w:t>组件复用</w:t>
+            </w:r>
+          </w:p>
+          <w:p>
+            <w:pPr>
+              <w:pStyle w:val="a9"/>
+              <w:ind w:left="0"/>
+            </w:pPr>
+            <w:r>
+              <w:rPr>
+                <w:rFonts w:hint="eastAsia"/>
+              </w:rPr>
+              <w:t>3.</w:t>
+            </w:r>
+            <w:r>
+              <w:rPr>
+                <w:rFonts w:hint="eastAsia"/>
+              </w:rPr>
+              <w:t>多格式导出</w:t>
+            </w:r>
+          </w:p>
+          <w:p>
+            <w:pPr>
+              <w:pStyle w:val="a9"/>
+              <w:ind w:left="0"/>
+            </w:pPr>
+            <w:r>
+              <w:rPr>
+                <w:rFonts w:hint="eastAsia"/>
+              </w:rPr>
+              <w:t>4.</w:t>
+            </w:r>
+            <w:r>
+              <w:rPr>
+                <w:rFonts w:hint="eastAsia"/>
+              </w:rPr>
+              <w:t>云端协同</w:t>
+            </w:r>
+          </w:p>
+          <w:p>
+            <w:pPr>
+              <w:pStyle w:val="InfoBlue"/>
+            </w:pPr>
+            <w:r>
+              <w:rPr>
+                <w:rFonts w:hint="eastAsia"/>
+              </w:rPr>
+              <w:t>5.</w:t>
+            </w:r>
+            <w:r>
+              <w:rPr>
+                <w:rFonts w:hint="eastAsia"/>
+              </w:rPr>
+              <w:t>可用性强</w:t>
             </w:r>
           </w:p>
         </w:tc>
@@ -1638,13 +1855,58 @@
               <w:rPr>
                 <w:rFonts w:hint="eastAsia"/>
               </w:rPr>
-              <w:t>轻量级，</w:t>
-            </w:r>
-            <w:r>
-              <w:rPr>
-                <w:rFonts w:hint="eastAsia"/>
-              </w:rPr>
-              <w:t>适用于绘制简单矢量图</w:t>
+              <w:t>1.</w:t>
+            </w:r>
+            <w:r>
+              <w:rPr>
+                <w:rFonts w:hint="eastAsia"/>
+              </w:rPr>
+              <w:t>轻量级</w:t>
+            </w:r>
+            <w:r>
+              <w:rPr>
+                <w:rFonts w:hint="eastAsia"/>
+              </w:rPr>
+              <w:t>，软件小，便于传播</w:t>
+            </w:r>
+          </w:p>
+          <w:p>
+            <w:pPr>
+              <w:pStyle w:val="a9"/>
+              <w:ind w:left="0"/>
+            </w:pPr>
+            <w:r>
+              <w:rPr>
+                <w:rFonts w:hint="eastAsia"/>
+              </w:rPr>
+              <w:t>2.学习成本低</w:t>
+            </w:r>
+          </w:p>
+          <w:p>
+            <w:pPr>
+              <w:pStyle w:val="a9"/>
+              <w:ind w:left="0"/>
+            </w:pPr>
+            <w:r>
+              <w:rPr>
+                <w:rFonts w:hint="eastAsia"/>
+              </w:rPr>
+              <w:t>3.适用于绘制简单的矢量图</w:t>
+            </w:r>
+          </w:p>
+          <w:p>
+            <w:pPr>
+              <w:pStyle w:val="a9"/>
+              <w:ind w:left="0"/>
+              <w:rPr>
+                <w:rFonts w:hint="eastAsia"/>
+              </w:rPr>
+            </w:pPr>
+            <w:r>
+              <w:rPr>
+                <w:rFonts w:hint="eastAsia"/>
+              </w:rPr>
+              <w:t>4．更容易多人协同</w:t>
             </w:r>
           </w:p>
         </w:tc>
@@ -1707,16 +1969,26 @@
       <w:r>
         <w:rPr>
           <w:rFonts w:hint="eastAsia"/>
-          <w:b/>
-          <w:bCs/>
-        </w:rPr>
-        <w:t>团队希望获得的声誉</w:t>
-      </w:r>
-      <w:r>
-        <w:rPr>
-          <w:rFonts w:hint="eastAsia"/>
-        </w:rPr>
-        <w:t>：</w:t>
+        </w:rPr>
+        <w:t>我们注意到，</w:t>
+      </w:r>
+      <w:r>
+        <w:rPr>
+          <w:rFonts w:hint="eastAsia"/>
+        </w:rPr>
+        <w:t>ppt</w:t>
+      </w:r>
+      <w:r>
+        <w:rPr>
+          <w:rFonts w:hint="eastAsia"/>
+        </w:rPr>
+        <w:t>制作者、平面设计人员经常需要通过元素简单的矢量图形来展现涉及想法。如果在网上找不到合适的图案，便需要自己动手绘制，此时使用</w:t>
+      </w:r>
+      <w:r>
+        <w:rPr>
+          <w:rFonts w:hint="eastAsia"/>
+        </w:rPr>
+        <w:t>Adobe</w:t>
       </w:r>
       <w:r>
         <w:t xml:space="preserve"> </w:t>
@@ -1725,25 +1997,66 @@
         <w:rPr>
           <w:rFonts w:hint="eastAsia"/>
         </w:rPr>
-        <w:t>受欢迎的</w:t>
-      </w:r>
-      <w:r>
-        <w:rPr>
-          <w:rFonts w:hint="eastAsia"/>
-        </w:rPr>
-        <w:t>矢量绘图软件</w:t>
-      </w:r>
-      <w:r>
-        <w:rPr>
-          <w:rFonts w:hint="eastAsia"/>
-        </w:rPr>
-        <w:t>开发</w:t>
-      </w:r>
-      <w:r>
-        <w:rPr>
-          <w:rFonts w:hint="eastAsia"/>
-        </w:rPr>
-        <w:t>团队</w:t>
+        <w:t>Illustrator</w:t>
+      </w:r>
+      <w:r>
+        <w:rPr>
+          <w:rFonts w:hint="eastAsia"/>
+        </w:rPr>
+        <w:t>等专业矢量绘制软件有些麻烦。基于这些痛点，我们想要推出一款轻量级编程式矢量绘图软件，为</w:t>
+      </w:r>
+      <w:r>
+        <w:rPr>
+          <w:rFonts w:hint="eastAsia"/>
+        </w:rPr>
+        <w:t>想要通过编程绘制矢量图的人群</w:t>
+      </w:r>
+      <w:r>
+        <w:rPr>
+          <w:rFonts w:hint="eastAsia"/>
+        </w:rPr>
+        <w:t>提供便利。</w:t>
+      </w:r>
+    </w:p>
+    <w:p>
+      <w:pPr>
+        <w:pStyle w:val="InfoBlue"/>
+      </w:pPr>
+      <w:r>
+        <w:t xml:space="preserve">• </w:t>
+      </w:r>
+      <w:r>
+        <w:tab/>
+      </w:r>
+      <w:r>
+        <w:rPr>
+          <w:rFonts w:hint="eastAsia"/>
+        </w:rPr>
+        <w:t>在后续的开发中，我们将</w:t>
+      </w:r>
+      <w:r>
+        <w:rPr>
+          <w:rFonts w:hint="eastAsia"/>
+        </w:rPr>
+        <w:t>构建一个</w:t>
+      </w:r>
+      <w:r>
+        <w:rPr>
+          <w:rFonts w:hint="eastAsia"/>
+        </w:rPr>
+        <w:t>矢量图组件管理工具，便于组件</w:t>
+      </w:r>
+      <w:r>
+        <w:rPr>
+          <w:rFonts w:hint="eastAsia"/>
+        </w:rPr>
+        <w:t>分享、</w:t>
+      </w:r>
+      <w:r>
+        <w:rPr>
+          <w:rFonts w:hint="eastAsia"/>
+        </w:rPr>
+        <w:t>复用</w:t>
       </w:r>
       <w:r>
         <w:rPr>
@@ -1754,40 +2067,11 @@
     </w:p>
     <w:p>
       <w:pPr>
-        <w:pStyle w:val="InfoBlue"/>
-      </w:pPr>
-      <w:r>
-        <w:t xml:space="preserve">• </w:t>
-      </w:r>
-      <w:r>
-        <w:tab/>
-      </w:r>
-      <w:r>
-        <w:rPr>
-          <w:rFonts w:hint="eastAsia"/>
-          <w:b/>
-          <w:bCs/>
-        </w:rPr>
-        <w:t>后续开发</w:t>
-      </w:r>
-      <w:r>
-        <w:rPr>
-          <w:rFonts w:hint="eastAsia"/>
-        </w:rPr>
-        <w:t>：构建一个</w:t>
-      </w:r>
-      <w:r>
-        <w:rPr>
-          <w:rFonts w:hint="eastAsia"/>
-        </w:rPr>
-        <w:t>矢量图组件管理工具，便于组件复用</w:t>
-      </w:r>
-      <w:r>
-        <w:rPr>
-          <w:rFonts w:hint="eastAsia"/>
-        </w:rPr>
-        <w:t>。</w:t>
-      </w:r>
+        <w:pStyle w:val="a9"/>
+        <w:rPr>
+          <w:rFonts w:hint="eastAsia"/>
+        </w:rPr>
+      </w:pPr>
     </w:p>
     <w:p>
       <w:pPr>
@@ -1960,6 +2244,7 @@
               <w:rPr>
                 <w:rFonts w:hint="eastAsia"/>
               </w:rPr>
+              <w:lastRenderedPageBreak/>
               <w:t>项目经理</w:t>
             </w:r>
           </w:p>
@@ -2062,6 +2347,66 @@
                 <w:rFonts w:hint="eastAsia"/>
               </w:rPr>
               <w:t>绘图需求、降低绘图的复杂性</w:t>
+            </w:r>
+          </w:p>
+        </w:tc>
+      </w:tr>
+      <w:tr>
+        <w:tc>
+          <w:tcPr>
+            <w:tcW w:w="2520" w:type="dxa"/>
+          </w:tcPr>
+          <w:p>
+            <w:pPr>
+              <w:pStyle w:val="a9"/>
+              <w:ind w:left="0"/>
+              <w:rPr>
+                <w:rFonts w:hint="eastAsia"/>
+              </w:rPr>
+            </w:pPr>
+            <w:r>
+              <w:rPr>
+                <w:rFonts w:hint="eastAsia"/>
+              </w:rPr>
+              <w:t>学习编程的青少年</w:t>
+            </w:r>
+          </w:p>
+        </w:tc>
+        <w:tc>
+          <w:tcPr>
+            <w:tcW w:w="2880" w:type="dxa"/>
+          </w:tcPr>
+          <w:p>
+            <w:pPr>
+              <w:pStyle w:val="InfoBlue"/>
+              <w:rPr>
+                <w:rFonts w:hint="eastAsia"/>
+              </w:rPr>
+            </w:pPr>
+            <w:r>
+              <w:rPr>
+                <w:rFonts w:hint="eastAsia"/>
+              </w:rPr>
+              <w:t>学习编程的青少年</w:t>
+            </w:r>
+          </w:p>
+        </w:tc>
+        <w:tc>
+          <w:tcPr>
+            <w:tcW w:w="3060" w:type="dxa"/>
+          </w:tcPr>
+          <w:p>
+            <w:pPr>
+              <w:pStyle w:val="InfoBlue"/>
+              <w:rPr>
+                <w:rFonts w:hint="eastAsia"/>
+              </w:rPr>
+            </w:pPr>
+            <w:r>
+              <w:rPr>
+                <w:rFonts w:hint="eastAsia"/>
+              </w:rPr>
+              <w:t>学习编程思想</w:t>
             </w:r>
           </w:p>
         </w:tc>
@@ -2209,7 +2554,51 @@
               <w:rPr>
                 <w:rFonts w:hint="eastAsia"/>
               </w:rPr>
-              <w:t>希望通过这款软件迅速、精确、灵活地绘制矢量图，并能方便管理已绘制组件</w:t>
+              <w:t>1.</w:t>
+            </w:r>
+            <w:r>
+              <w:rPr>
+                <w:rFonts w:hint="eastAsia"/>
+              </w:rPr>
+              <w:t>希望通过这款软件迅速、精确、灵活地绘制矢量图，</w:t>
+            </w:r>
+          </w:p>
+          <w:p>
+            <w:pPr>
+              <w:pStyle w:val="InfoBlue"/>
+            </w:pPr>
+            <w:r>
+              <w:rPr>
+                <w:rFonts w:hint="eastAsia"/>
+              </w:rPr>
+              <w:t>2.</w:t>
+            </w:r>
+            <w:r>
+              <w:rPr>
+                <w:rFonts w:hint="eastAsia"/>
+              </w:rPr>
+              <w:t>希望</w:t>
+            </w:r>
+            <w:r>
+              <w:rPr>
+                <w:rFonts w:hint="eastAsia"/>
+              </w:rPr>
+              <w:t>方便管理已绘制组件</w:t>
+            </w:r>
+          </w:p>
+          <w:p>
+            <w:pPr>
+              <w:pStyle w:val="a9"/>
+              <w:ind w:left="0"/>
+              <w:rPr>
+                <w:rFonts w:hint="eastAsia"/>
+              </w:rPr>
+            </w:pPr>
+            <w:r>
+              <w:rPr>
+                <w:rFonts w:hint="eastAsia"/>
+              </w:rPr>
+              <w:t>3.希望绘制出风格丰富的图案</w:t>
             </w:r>
           </w:p>
         </w:tc>
@@ -2226,6 +2615,141 @@
                 <w:rFonts w:hint="eastAsia"/>
               </w:rPr>
               <w:t>想要通过编程绘制矢量图的人群</w:t>
+            </w:r>
+          </w:p>
+        </w:tc>
+      </w:tr>
+      <w:tr>
+        <w:trPr>
+          <w:trHeight w:val="976"/>
+        </w:trPr>
+        <w:tc>
+          <w:tcPr>
+            <w:tcW w:w="2520" w:type="dxa"/>
+          </w:tcPr>
+          <w:p>
+            <w:pPr>
+              <w:pStyle w:val="a9"/>
+              <w:ind w:left="0"/>
+              <w:rPr>
+                <w:rFonts w:hint="eastAsia"/>
+              </w:rPr>
+            </w:pPr>
+            <w:r>
+              <w:rPr>
+                <w:rFonts w:hint="eastAsia"/>
+              </w:rPr>
+              <w:t>学习编程的青少年</w:t>
+            </w:r>
+          </w:p>
+        </w:tc>
+        <w:tc>
+          <w:tcPr>
+            <w:tcW w:w="2817" w:type="dxa"/>
+          </w:tcPr>
+          <w:p>
+            <w:pPr>
+              <w:pStyle w:val="InfoBlue"/>
+            </w:pPr>
+            <w:r>
+              <w:rPr>
+                <w:rFonts w:hint="eastAsia"/>
+              </w:rPr>
+              <w:t>1.</w:t>
+            </w:r>
+            <w:r>
+              <w:rPr>
+                <w:rFonts w:hint="eastAsia"/>
+              </w:rPr>
+              <w:t>提供基础但完备的编程环境</w:t>
+            </w:r>
+          </w:p>
+          <w:p>
+            <w:pPr>
+              <w:pStyle w:val="a9"/>
+              <w:ind w:left="0"/>
+            </w:pPr>
+            <w:r>
+              <w:rPr>
+                <w:rFonts w:hint="eastAsia"/>
+              </w:rPr>
+              <w:t>2.编程能获得及时的学习反馈</w:t>
+            </w:r>
+          </w:p>
+          <w:p>
+            <w:pPr>
+              <w:pStyle w:val="a9"/>
+              <w:ind w:left="0"/>
+              <w:rPr>
+                <w:rFonts w:hint="eastAsia"/>
+              </w:rPr>
+            </w:pPr>
+            <w:r>
+              <w:rPr>
+                <w:rFonts w:hint="eastAsia"/>
+              </w:rPr>
+              <w:t xml:space="preserve">3. </w:t>
+            </w:r>
+            <w:r>
+              <w:rPr>
+                <w:rFonts w:hint="eastAsia"/>
+              </w:rPr>
+              <w:t>学习“</w:t>
+            </w:r>
+            <w:r>
+              <w:rPr>
+                <w:rFonts w:hint="eastAsia"/>
+              </w:rPr>
+              <w:t>循环</w:t>
+            </w:r>
+            <w:r>
+              <w:rPr>
+                <w:rFonts w:hint="eastAsia"/>
+              </w:rPr>
+              <w:t>”</w:t>
+            </w:r>
+            <w:r>
+              <w:rPr>
+                <w:rFonts w:hint="eastAsia"/>
+              </w:rPr>
+              <w:t>、“条件判断”等基本</w:t>
+            </w:r>
+            <w:r>
+              <w:rPr>
+                <w:rFonts w:hint="eastAsia"/>
+              </w:rPr>
+              <w:t>的</w:t>
+            </w:r>
+            <w:r>
+              <w:rPr>
+                <w:rFonts w:hint="eastAsia"/>
+              </w:rPr>
+              <w:t>编程</w:t>
+            </w:r>
+            <w:r>
+              <w:rPr>
+                <w:rFonts w:hint="eastAsia"/>
+              </w:rPr>
+              <w:t>概念</w:t>
+            </w:r>
+          </w:p>
+        </w:tc>
+        <w:tc>
+          <w:tcPr>
+            <w:tcW w:w="3024" w:type="dxa"/>
+          </w:tcPr>
+          <w:p>
+            <w:pPr>
+              <w:pStyle w:val="InfoBlue"/>
+              <w:rPr>
+                <w:rFonts w:hint="eastAsia"/>
+              </w:rPr>
+            </w:pPr>
+            <w:r>
+              <w:rPr>
+                <w:rFonts w:hint="eastAsia"/>
+              </w:rPr>
+              <w:t>学习编程的青少年</w:t>
             </w:r>
           </w:p>
         </w:tc>
@@ -2325,7 +2849,6 @@
         <w:rPr>
           <w:rFonts w:hint="eastAsia"/>
         </w:rPr>
-        <w:lastRenderedPageBreak/>
         <w:t>关键的涉众</w:t>
       </w:r>
       <w:r>
@@ -2540,7 +3063,25 @@
               <w:rPr>
                 <w:rFonts w:hint="eastAsia"/>
               </w:rPr>
-              <w:t>提高代码质量，并进行测试</w:t>
+              <w:t>现有的绘图软件</w:t>
+            </w:r>
+            <w:r>
+              <w:rPr>
+                <w:rFonts w:hint="eastAsia"/>
+              </w:rPr>
+              <w:t>都</w:t>
+            </w:r>
+            <w:r>
+              <w:rPr>
+                <w:rFonts w:hint="eastAsia"/>
+              </w:rPr>
+              <w:t>具备该功能</w:t>
+            </w:r>
+            <w:r>
+              <w:rPr>
+                <w:rFonts w:hint="eastAsia"/>
+              </w:rPr>
+              <w:t>。</w:t>
             </w:r>
           </w:p>
         </w:tc>
@@ -2557,7 +3098,19 @@
               <w:rPr>
                 <w:rFonts w:hint="eastAsia"/>
               </w:rPr>
-              <w:t>准备第二套技术方案</w:t>
+              <w:t>提高代码质量，并进行</w:t>
+            </w:r>
+            <w:r>
+              <w:rPr>
+                <w:rFonts w:hint="eastAsia"/>
+              </w:rPr>
+              <w:t>完整的</w:t>
+            </w:r>
+            <w:r>
+              <w:rPr>
+                <w:rFonts w:hint="eastAsia"/>
+              </w:rPr>
+              <w:t>测试</w:t>
             </w:r>
           </w:p>
         </w:tc>
@@ -2631,7 +3184,7 @@
               <w:rPr>
                 <w:rFonts w:hint="eastAsia"/>
               </w:rPr>
-              <w:t>模仿优秀的软件产品</w:t>
+              <w:t>现有的绘图软件都具备该功能。</w:t>
             </w:r>
           </w:p>
         </w:tc>
@@ -2648,6 +3201,18 @@
               <w:rPr>
                 <w:rFonts w:hint="eastAsia"/>
               </w:rPr>
+              <w:t>模仿优秀的软件产品</w:t>
+            </w:r>
+            <w:r>
+              <w:rPr>
+                <w:rFonts w:hint="eastAsia"/>
+              </w:rPr>
+              <w:t>，根据用户的需求，</w:t>
+            </w:r>
+            <w:r>
+              <w:rPr>
+                <w:rFonts w:hint="eastAsia"/>
+              </w:rPr>
               <w:t>界面不断迭代</w:t>
             </w:r>
           </w:p>
@@ -2716,13 +3281,22 @@
               <w:ind w:left="0"/>
             </w:pPr>
             <w:r>
-              <w:t>C</w:t>
-            </w:r>
-            <w:r>
-              <w:rPr>
-                <w:rFonts w:hint="eastAsia"/>
-              </w:rPr>
-              <w:t>lient-server</w:t>
+              <w:rPr>
+                <w:rFonts w:hint="eastAsia"/>
+              </w:rPr>
+              <w:t>现有的绘图软件</w:t>
+            </w:r>
+            <w:r>
+              <w:rPr>
+                <w:rFonts w:hint="eastAsia"/>
+              </w:rPr>
+              <w:t>大都</w:t>
+            </w:r>
+            <w:r>
+              <w:rPr>
+                <w:rFonts w:hint="eastAsia"/>
+              </w:rPr>
+              <w:t>不具备该功能。</w:t>
             </w:r>
           </w:p>
         </w:tc>
@@ -2739,7 +3313,22 @@
               <w:rPr>
                 <w:rFonts w:hint="eastAsia"/>
               </w:rPr>
-              <w:t>准备第二套技术方案</w:t>
+              <w:t>采用</w:t>
+            </w:r>
+            <w:r>
+              <w:t>C</w:t>
+            </w:r>
+            <w:r>
+              <w:rPr>
+                <w:rFonts w:hint="eastAsia"/>
+              </w:rPr>
+              <w:t>lient-server</w:t>
+            </w:r>
+            <w:r>
+              <w:rPr>
+                <w:rFonts w:hint="eastAsia"/>
+              </w:rPr>
+              <w:t>方案通信，多个用户在各自的客户端上协同绘图。</w:t>
             </w:r>
           </w:p>
         </w:tc>
@@ -2810,7 +3399,19 @@
               <w:rPr>
                 <w:rFonts w:hint="eastAsia"/>
               </w:rPr>
-              <w:t>语法分析</w:t>
+              <w:t>现有的绘图软件</w:t>
+            </w:r>
+            <w:r>
+              <w:rPr>
+                <w:rFonts w:hint="eastAsia"/>
+              </w:rPr>
+              <w:t>大都</w:t>
+            </w:r>
+            <w:r>
+              <w:rPr>
+                <w:rFonts w:hint="eastAsia"/>
+              </w:rPr>
+              <w:t>不具备该功能。</w:t>
             </w:r>
           </w:p>
         </w:tc>
@@ -2823,6 +3424,24 @@
               <w:pStyle w:val="a9"/>
               <w:ind w:left="0"/>
             </w:pPr>
+            <w:r>
+              <w:rPr>
+                <w:rFonts w:hint="eastAsia"/>
+              </w:rPr>
+              <w:t>通过</w:t>
+            </w:r>
+            <w:r>
+              <w:rPr>
+                <w:rFonts w:hint="eastAsia"/>
+              </w:rPr>
+              <w:t>语法分析</w:t>
+            </w:r>
+            <w:r>
+              <w:rPr>
+                <w:rFonts w:hint="eastAsia"/>
+              </w:rPr>
+              <w:t>，提供变量名称补全、语法纠错、函数智能提示等功能。</w:t>
+            </w:r>
           </w:p>
         </w:tc>
       </w:tr>
@@ -2846,6 +3465,7 @@
         <w:rPr>
           <w:rFonts w:hint="eastAsia"/>
         </w:rPr>
+        <w:lastRenderedPageBreak/>
         <w:t>备选方案和竞争</w:t>
       </w:r>
       <w:bookmarkEnd w:id="16"/>
@@ -2945,7 +3565,19 @@
         <w:rPr>
           <w:rFonts w:hint="eastAsia"/>
         </w:rPr>
-        <w:t>不能导出矢量图。</w:t>
+        <w:t>不能导出</w:t>
+      </w:r>
+      <w:r>
+        <w:rPr>
+          <w:rFonts w:hint="eastAsia"/>
+        </w:rPr>
+        <w:t>多种格式的</w:t>
+      </w:r>
+      <w:r>
+        <w:rPr>
+          <w:rFonts w:hint="eastAsia"/>
+        </w:rPr>
+        <w:t>矢量图。</w:t>
       </w:r>
     </w:p>
     <w:p>
@@ -2972,6 +3604,25 @@
     </w:p>
     <w:p>
       <w:pPr>
+        <w:pStyle w:val="af0"/>
+        <w:numPr>
+          <w:ilvl w:val="0"/>
+          <w:numId w:val="6"/>
+        </w:numPr>
+        <w:ind w:firstLineChars="0"/>
+        <w:rPr>
+          <w:rFonts w:hint="eastAsia"/>
+        </w:rPr>
+      </w:pPr>
+      <w:r>
+        <w:rPr>
+          <w:rFonts w:hint="eastAsia"/>
+        </w:rPr>
+        <w:t>无法在线协同绘图</w:t>
+      </w:r>
+    </w:p>
+    <w:p>
+      <w:pPr>
         <w:pStyle w:val="3"/>
         <w:numPr>
           <w:ilvl w:val="2"/>
@@ -3141,6 +3792,22 @@
     </w:p>
     <w:p>
       <w:pPr>
+        <w:pStyle w:val="af0"/>
+        <w:numPr>
+          <w:ilvl w:val="0"/>
+          <w:numId w:val="9"/>
+        </w:numPr>
+        <w:ind w:firstLineChars="0"/>
+      </w:pPr>
+      <w:r>
+        <w:rPr>
+          <w:rFonts w:hint="eastAsia"/>
+        </w:rPr>
+        <w:t>无法在线协同绘图</w:t>
+      </w:r>
+    </w:p>
+    <w:p>
+      <w:pPr>
         <w:pStyle w:val="1"/>
         <w:numPr>
           <w:ilvl w:val="0"/>
@@ -3323,7 +3990,6 @@
         <w:rPr>
           <w:rFonts w:hint="eastAsia"/>
         </w:rPr>
-        <w:lastRenderedPageBreak/>
         <w:t>对功能加以组织，使客户或初次阅读该文档的其他人能够理解此功能列表。下面的简表列出了主要优点及支持的特性，该示例应足以说明问题。例如：</w:t>
       </w:r>
       <w:r>
@@ -3340,6 +4006,7 @@
           <w:rFonts w:hint="eastAsia"/>
           <w:b/>
         </w:rPr>
+        <w:lastRenderedPageBreak/>
         <w:t>客户支持系统</w:t>
       </w:r>
     </w:p>
@@ -3945,7 +4612,6 @@
         <w:pStyle w:val="InfoBlue"/>
       </w:pPr>
       <w:r>
-        <w:lastRenderedPageBreak/>
         <w:t>•</w:t>
       </w:r>
       <w:r>
@@ -3973,6 +4639,7 @@
         <w:pStyle w:val="InfoBlue"/>
       </w:pPr>
       <w:r>
+        <w:lastRenderedPageBreak/>
         <w:t>•</w:t>
       </w:r>
       <w:r>
@@ -4504,23 +5171,29 @@
         <w:rPr>
           <w:rFonts w:hint="eastAsia"/>
         </w:rPr>
+        <w:t>联机帮助</w:t>
+      </w:r>
+      <w:bookmarkEnd w:id="36"/>
+    </w:p>
+    <w:p>
+      <w:pPr>
+        <w:pStyle w:val="InfoBlue"/>
+      </w:pPr>
+      <w:r>
+        <w:t>[</w:t>
+      </w:r>
+      <w:r>
+        <w:rPr>
+          <w:rFonts w:hint="eastAsia"/>
+        </w:rPr>
+        <w:t>许多应用程序提供了联机帮助系统来协助用户。这些系统的性质对于应用程序开发来说独特的，因为它们综合了编程（如超链接）和技术写作（组织、演示）的各个方面。许多人发现联机帮助系统的开发本身就</w:t>
+      </w:r>
+      <w:r>
+        <w:rPr>
+          <w:rFonts w:hint="eastAsia"/>
+        </w:rPr>
         <w:lastRenderedPageBreak/>
-        <w:t>联机帮助</w:t>
-      </w:r>
-      <w:bookmarkEnd w:id="36"/>
-    </w:p>
-    <w:p>
-      <w:pPr>
-        <w:pStyle w:val="InfoBlue"/>
-      </w:pPr>
-      <w:r>
-        <w:t>[</w:t>
-      </w:r>
-      <w:r>
-        <w:rPr>
-          <w:rFonts w:hint="eastAsia"/>
-        </w:rPr>
-        <w:t>许多应用程序提供了联机帮助系统来协助用户。这些系统的性质对于应用程序开发来说独特的，因为它们综合了编程（如超链接）和技术写作（组织、演示）的各个方面。许多人发现联机帮助系统的开发本身就是一个受益于先期规模管理和计划活动的项目。</w:t>
+        <w:t>是一个受益于先期规模管理和计划活动的项目。</w:t>
       </w:r>
       <w:r>
         <w:t>]</w:t>
@@ -5110,6 +5783,95 @@
     </w:lvl>
   </w:abstractNum>
   <w:abstractNum w:abstractNumId="1" w15:restartNumberingAfterBreak="0">
+    <w:nsid w:val="1BCF1113"/>
+    <w:multiLevelType w:val="hybridMultilevel"/>
+    <w:tmpl w:val="E5F223F2"/>
+    <w:lvl w:ilvl="0" w:tplc="208C2488">
+      <w:start w:val="1"/>
+      <w:numFmt w:val="decimal"/>
+      <w:lvlText w:val="%1."/>
+      <w:lvlJc w:val="left"/>
+      <w:pPr>
+        <w:ind w:left="360" w:hanging="360"/>
+      </w:pPr>
+      <w:rPr>
+        <w:rFonts w:hint="default"/>
+      </w:rPr>
+    </w:lvl>
+    <w:lvl w:ilvl="1" w:tplc="04090019" w:tentative="1">
+      <w:start w:val="1"/>
+      <w:numFmt w:val="lowerLetter"/>
+      <w:lvlText w:val="%2)"/>
+      <w:lvlJc w:val="left"/>
+      <w:pPr>
+        <w:ind w:left="840" w:hanging="420"/>
+      </w:pPr>
+    </w:lvl>
+    <w:lvl w:ilvl="2" w:tplc="0409001B" w:tentative="1">
+      <w:start w:val="1"/>
+      <w:numFmt w:val="lowerRoman"/>
+      <w:lvlText w:val="%3."/>
+      <w:lvlJc w:val="right"/>
+      <w:pPr>
+        <w:ind w:left="1260" w:hanging="420"/>
+      </w:pPr>
+    </w:lvl>
+    <w:lvl w:ilvl="3" w:tplc="0409000F" w:tentative="1">
+      <w:start w:val="1"/>
+      <w:numFmt w:val="decimal"/>
+      <w:lvlText w:val="%4."/>
+      <w:lvlJc w:val="left"/>
+      <w:pPr>
+        <w:ind w:left="1680" w:hanging="420"/>
+      </w:pPr>
+    </w:lvl>
+    <w:lvl w:ilvl="4" w:tplc="04090019" w:tentative="1">
+      <w:start w:val="1"/>
+      <w:numFmt w:val="lowerLetter"/>
+      <w:lvlText w:val="%5)"/>
+      <w:lvlJc w:val="left"/>
+      <w:pPr>
+        <w:ind w:left="2100" w:hanging="420"/>
+      </w:pPr>
+    </w:lvl>
+    <w:lvl w:ilvl="5" w:tplc="0409001B" w:tentative="1">
+      <w:start w:val="1"/>
+      <w:numFmt w:val="lowerRoman"/>
+      <w:lvlText w:val="%6."/>
+      <w:lvlJc w:val="right"/>
+      <w:pPr>
+        <w:ind w:left="2520" w:hanging="420"/>
+      </w:pPr>
+    </w:lvl>
+    <w:lvl w:ilvl="6" w:tplc="0409000F" w:tentative="1">
+      <w:start w:val="1"/>
+      <w:numFmt w:val="decimal"/>
+      <w:lvlText w:val="%7."/>
+      <w:lvlJc w:val="left"/>
+      <w:pPr>
+        <w:ind w:left="2940" w:hanging="420"/>
+      </w:pPr>
+    </w:lvl>
+    <w:lvl w:ilvl="7" w:tplc="04090019" w:tentative="1">
+      <w:start w:val="1"/>
+      <w:numFmt w:val="lowerLetter"/>
+      <w:lvlText w:val="%8)"/>
+      <w:lvlJc w:val="left"/>
+      <w:pPr>
+        <w:ind w:left="3360" w:hanging="420"/>
+      </w:pPr>
+    </w:lvl>
+    <w:lvl w:ilvl="8" w:tplc="0409001B" w:tentative="1">
+      <w:start w:val="1"/>
+      <w:numFmt w:val="lowerRoman"/>
+      <w:lvlText w:val="%9."/>
+      <w:lvlJc w:val="right"/>
+      <w:pPr>
+        <w:ind w:left="3780" w:hanging="420"/>
+      </w:pPr>
+    </w:lvl>
+  </w:abstractNum>
+  <w:abstractNum w:abstractNumId="2" w15:restartNumberingAfterBreak="0">
     <w:nsid w:val="3180350D"/>
     <w:multiLevelType w:val="hybridMultilevel"/>
     <w:tmpl w:val="D2220A42"/>
@@ -5222,7 +5984,7 @@
       </w:rPr>
     </w:lvl>
   </w:abstractNum>
-  <w:abstractNum w:abstractNumId="2" w15:restartNumberingAfterBreak="0">
+  <w:abstractNum w:abstractNumId="3" w15:restartNumberingAfterBreak="0">
     <w:nsid w:val="3C194A63"/>
     <w:multiLevelType w:val="hybridMultilevel"/>
     <w:tmpl w:val="F64C8538"/>
@@ -5335,7 +6097,7 @@
       </w:rPr>
     </w:lvl>
   </w:abstractNum>
-  <w:abstractNum w:abstractNumId="3" w15:restartNumberingAfterBreak="0">
+  <w:abstractNum w:abstractNumId="4" w15:restartNumberingAfterBreak="0">
     <w:nsid w:val="48B34DEC"/>
     <w:multiLevelType w:val="hybridMultilevel"/>
     <w:tmpl w:val="47120D70"/>
@@ -5448,7 +6210,7 @@
       </w:rPr>
     </w:lvl>
   </w:abstractNum>
-  <w:abstractNum w:abstractNumId="4" w15:restartNumberingAfterBreak="0">
+  <w:abstractNum w:abstractNumId="5" w15:restartNumberingAfterBreak="0">
     <w:nsid w:val="4B721028"/>
     <w:multiLevelType w:val="hybridMultilevel"/>
     <w:tmpl w:val="D62E5FEC"/>
@@ -5561,7 +6323,185 @@
       </w:rPr>
     </w:lvl>
   </w:abstractNum>
-  <w:abstractNum w:abstractNumId="5" w15:restartNumberingAfterBreak="0">
+  <w:abstractNum w:abstractNumId="6" w15:restartNumberingAfterBreak="0">
+    <w:nsid w:val="59D347C8"/>
+    <w:multiLevelType w:val="hybridMultilevel"/>
+    <w:tmpl w:val="4824028E"/>
+    <w:lvl w:ilvl="0" w:tplc="D27201AA">
+      <w:start w:val="1"/>
+      <w:numFmt w:val="decimal"/>
+      <w:lvlText w:val="%1."/>
+      <w:lvlJc w:val="left"/>
+      <w:pPr>
+        <w:ind w:left="360" w:hanging="360"/>
+      </w:pPr>
+      <w:rPr>
+        <w:rFonts w:hint="default"/>
+      </w:rPr>
+    </w:lvl>
+    <w:lvl w:ilvl="1" w:tplc="04090019" w:tentative="1">
+      <w:start w:val="1"/>
+      <w:numFmt w:val="lowerLetter"/>
+      <w:lvlText w:val="%2)"/>
+      <w:lvlJc w:val="left"/>
+      <w:pPr>
+        <w:ind w:left="840" w:hanging="420"/>
+      </w:pPr>
+    </w:lvl>
+    <w:lvl w:ilvl="2" w:tplc="0409001B" w:tentative="1">
+      <w:start w:val="1"/>
+      <w:numFmt w:val="lowerRoman"/>
+      <w:lvlText w:val="%3."/>
+      <w:lvlJc w:val="right"/>
+      <w:pPr>
+        <w:ind w:left="1260" w:hanging="420"/>
+      </w:pPr>
+    </w:lvl>
+    <w:lvl w:ilvl="3" w:tplc="0409000F" w:tentative="1">
+      <w:start w:val="1"/>
+      <w:numFmt w:val="decimal"/>
+      <w:lvlText w:val="%4."/>
+      <w:lvlJc w:val="left"/>
+      <w:pPr>
+        <w:ind w:left="1680" w:hanging="420"/>
+      </w:pPr>
+    </w:lvl>
+    <w:lvl w:ilvl="4" w:tplc="04090019" w:tentative="1">
+      <w:start w:val="1"/>
+      <w:numFmt w:val="lowerLetter"/>
+      <w:lvlText w:val="%5)"/>
+      <w:lvlJc w:val="left"/>
+      <w:pPr>
+        <w:ind w:left="2100" w:hanging="420"/>
+      </w:pPr>
+    </w:lvl>
+    <w:lvl w:ilvl="5" w:tplc="0409001B" w:tentative="1">
+      <w:start w:val="1"/>
+      <w:numFmt w:val="lowerRoman"/>
+      <w:lvlText w:val="%6."/>
+      <w:lvlJc w:val="right"/>
+      <w:pPr>
+        <w:ind w:left="2520" w:hanging="420"/>
+      </w:pPr>
+    </w:lvl>
+    <w:lvl w:ilvl="6" w:tplc="0409000F" w:tentative="1">
+      <w:start w:val="1"/>
+      <w:numFmt w:val="decimal"/>
+      <w:lvlText w:val="%7."/>
+      <w:lvlJc w:val="left"/>
+      <w:pPr>
+        <w:ind w:left="2940" w:hanging="420"/>
+      </w:pPr>
+    </w:lvl>
+    <w:lvl w:ilvl="7" w:tplc="04090019" w:tentative="1">
+      <w:start w:val="1"/>
+      <w:numFmt w:val="lowerLetter"/>
+      <w:lvlText w:val="%8)"/>
+      <w:lvlJc w:val="left"/>
+      <w:pPr>
+        <w:ind w:left="3360" w:hanging="420"/>
+      </w:pPr>
+    </w:lvl>
+    <w:lvl w:ilvl="8" w:tplc="0409001B" w:tentative="1">
+      <w:start w:val="1"/>
+      <w:numFmt w:val="lowerRoman"/>
+      <w:lvlText w:val="%9."/>
+      <w:lvlJc w:val="right"/>
+      <w:pPr>
+        <w:ind w:left="3780" w:hanging="420"/>
+      </w:pPr>
+    </w:lvl>
+  </w:abstractNum>
+  <w:abstractNum w:abstractNumId="7" w15:restartNumberingAfterBreak="0">
+    <w:nsid w:val="66701197"/>
+    <w:multiLevelType w:val="hybridMultilevel"/>
+    <w:tmpl w:val="4406247A"/>
+    <w:lvl w:ilvl="0" w:tplc="8DC6618A">
+      <w:start w:val="1"/>
+      <w:numFmt w:val="decimal"/>
+      <w:lvlText w:val="%1."/>
+      <w:lvlJc w:val="left"/>
+      <w:pPr>
+        <w:ind w:left="360" w:hanging="360"/>
+      </w:pPr>
+      <w:rPr>
+        <w:rFonts w:hint="default"/>
+      </w:rPr>
+    </w:lvl>
+    <w:lvl w:ilvl="1" w:tplc="04090019" w:tentative="1">
+      <w:start w:val="1"/>
+      <w:numFmt w:val="lowerLetter"/>
+      <w:lvlText w:val="%2)"/>
+      <w:lvlJc w:val="left"/>
+      <w:pPr>
+        <w:ind w:left="840" w:hanging="420"/>
+      </w:pPr>
+    </w:lvl>
+    <w:lvl w:ilvl="2" w:tplc="0409001B" w:tentative="1">
+      <w:start w:val="1"/>
+      <w:numFmt w:val="lowerRoman"/>
+      <w:lvlText w:val="%3."/>
+      <w:lvlJc w:val="right"/>
+      <w:pPr>
+        <w:ind w:left="1260" w:hanging="420"/>
+      </w:pPr>
+    </w:lvl>
+    <w:lvl w:ilvl="3" w:tplc="0409000F" w:tentative="1">
+      <w:start w:val="1"/>
+      <w:numFmt w:val="decimal"/>
+      <w:lvlText w:val="%4."/>
+      <w:lvlJc w:val="left"/>
+      <w:pPr>
+        <w:ind w:left="1680" w:hanging="420"/>
+      </w:pPr>
+    </w:lvl>
+    <w:lvl w:ilvl="4" w:tplc="04090019" w:tentative="1">
+      <w:start w:val="1"/>
+      <w:numFmt w:val="lowerLetter"/>
+      <w:lvlText w:val="%5)"/>
+      <w:lvlJc w:val="left"/>
+      <w:pPr>
+        <w:ind w:left="2100" w:hanging="420"/>
+      </w:pPr>
+    </w:lvl>
+    <w:lvl w:ilvl="5" w:tplc="0409001B" w:tentative="1">
+      <w:start w:val="1"/>
+      <w:numFmt w:val="lowerRoman"/>
+      <w:lvlText w:val="%6."/>
+      <w:lvlJc w:val="right"/>
+      <w:pPr>
+        <w:ind w:left="2520" w:hanging="420"/>
+      </w:pPr>
+    </w:lvl>
+    <w:lvl w:ilvl="6" w:tplc="0409000F" w:tentative="1">
+      <w:start w:val="1"/>
+      <w:numFmt w:val="decimal"/>
+      <w:lvlText w:val="%7."/>
+      <w:lvlJc w:val="left"/>
+      <w:pPr>
+        <w:ind w:left="2940" w:hanging="420"/>
+      </w:pPr>
+    </w:lvl>
+    <w:lvl w:ilvl="7" w:tplc="04090019" w:tentative="1">
+      <w:start w:val="1"/>
+      <w:numFmt w:val="lowerLetter"/>
+      <w:lvlText w:val="%8)"/>
+      <w:lvlJc w:val="left"/>
+      <w:pPr>
+        <w:ind w:left="3360" w:hanging="420"/>
+      </w:pPr>
+    </w:lvl>
+    <w:lvl w:ilvl="8" w:tplc="0409001B" w:tentative="1">
+      <w:start w:val="1"/>
+      <w:numFmt w:val="lowerRoman"/>
+      <w:lvlText w:val="%9."/>
+      <w:lvlJc w:val="right"/>
+      <w:pPr>
+        <w:ind w:left="3780" w:hanging="420"/>
+      </w:pPr>
+    </w:lvl>
+  </w:abstractNum>
+  <w:abstractNum w:abstractNumId="8" w15:restartNumberingAfterBreak="0">
     <w:nsid w:val="7D7A0F15"/>
     <w:multiLevelType w:val="hybridMultilevel"/>
     <w:tmpl w:val="9158690A"/>
@@ -5674,7 +6614,7 @@
       </w:rPr>
     </w:lvl>
   </w:abstractNum>
-  <w:abstractNum w:abstractNumId="6" w15:restartNumberingAfterBreak="0">
+  <w:abstractNum w:abstractNumId="9" w15:restartNumberingAfterBreak="0">
     <w:nsid w:val="7FF7081A"/>
     <w:multiLevelType w:val="hybridMultilevel"/>
     <w:tmpl w:val="09569630"/>
@@ -5797,22 +6737,31 @@
     <w:abstractNumId w:val="0"/>
   </w:num>
   <w:num w:numId="4">
+    <w:abstractNumId w:val="3"/>
+  </w:num>
+  <w:num w:numId="5">
+    <w:abstractNumId w:val="9"/>
+  </w:num>
+  <w:num w:numId="6">
+    <w:abstractNumId w:val="5"/>
+  </w:num>
+  <w:num w:numId="7">
     <w:abstractNumId w:val="2"/>
   </w:num>
-  <w:num w:numId="5">
+  <w:num w:numId="8">
+    <w:abstractNumId w:val="4"/>
+  </w:num>
+  <w:num w:numId="9">
+    <w:abstractNumId w:val="8"/>
+  </w:num>
+  <w:num w:numId="10">
+    <w:abstractNumId w:val="7"/>
+  </w:num>
+  <w:num w:numId="11">
     <w:abstractNumId w:val="6"/>
   </w:num>
-  <w:num w:numId="6">
-    <w:abstractNumId w:val="4"/>
-  </w:num>
-  <w:num w:numId="7">
+  <w:num w:numId="12">
     <w:abstractNumId w:val="1"/>
-  </w:num>
-  <w:num w:numId="8">
-    <w:abstractNumId w:val="3"/>
-  </w:num>
-  <w:num w:numId="9">
-    <w:abstractNumId w:val="5"/>
   </w:num>
   <w:numIdMacAtCleanup w:val="3"/>
 </w:numbering>

</xml_diff>